<commit_message>
Added client email response.
</commit_message>
<xml_diff>
--- a/Documents/Client Communication/Technisch Probleem Routes Opslaan.docx
+++ b/Documents/Client Communication/Technisch Probleem Routes Opslaan.docx
@@ -7,16 +7,7 @@
         <w:pStyle w:val="Kop1"/>
       </w:pPr>
       <w:r>
-        <w:t>6</w:t>
-      </w:r>
-      <w:r>
-        <w:t xml:space="preserve"> </w:t>
-      </w:r>
-      <w:r>
-        <w:t>Maart</w:t>
-      </w:r>
-      <w:r>
-        <w:t>, 2023</w:t>
+        <w:t>6 Maart, 2023</w:t>
       </w:r>
     </w:p>
     <w:p>
@@ -25,19 +16,11 @@
       </w:r>
       <w:r>
         <w:br/>
-        <w:t xml:space="preserve">Naar: Astrid </w:t>
-      </w:r>
-      <w:proofErr w:type="spellStart"/>
-      <w:r>
-        <w:t>Henraat</w:t>
-      </w:r>
-      <w:proofErr w:type="spellEnd"/>
-      <w:r>
-        <w:br/>
-        <w:t xml:space="preserve">Onderwerp: </w:t>
-      </w:r>
-      <w:r>
-        <w:t>Technisch Probleem Routes Opslaan</w:t>
+        <w:t>Naar: Astrid Henraat</w:t>
+      </w:r>
+      <w:r>
+        <w:br/>
+        <w:t>Onderwerp: Technisch Probleem Routes Opslaan</w:t>
       </w:r>
     </w:p>
     <w:p/>
@@ -48,32 +31,18 @@
     </w:p>
     <w:p>
       <w:r>
-        <w:t xml:space="preserve">Na overleg met mijn team zijn wij een technisch probleem tegengekomen omtrent het uploaden van de app naar de </w:t>
-      </w:r>
-      <w:proofErr w:type="spellStart"/>
-      <w:r>
-        <w:t>playstore</w:t>
-      </w:r>
-      <w:proofErr w:type="spellEnd"/>
-      <w:r>
-        <w:t xml:space="preserve"> en de mogelijkheid voor u om zelf routes te maken. Het probleem ligt in het opslaan van de route:</w:t>
-      </w:r>
-      <w:r>
-        <w:br/>
-      </w:r>
-      <w:r>
+        <w:t>Na overleg met mijn team zijn wij een technisch probleem tegengekomen omtrent het uploaden van de app naar de playstore en de mogelijkheid voor u om zelf routes te maken. Het probleem ligt in het opslaan van de route:</w:t>
+      </w:r>
+      <w:r>
+        <w:br/>
         <w:t>- Als u zelf de route wilt kunnen maken, moet deze route ergens opgeslagen worden. Normaal zou deze route op uw telefoon opgeslagen worden.</w:t>
       </w:r>
       <w:r>
         <w:br/>
-      </w:r>
-      <w:r>
         <w:t>- Als een klant de app zou downloaden op hun telefoon, hebben zij geen toegang tot de route die op uw telefoon opgeslagen is.</w:t>
       </w:r>
       <w:r>
         <w:br/>
-      </w:r>
-      <w:r>
         <w:t>- Als de app de route ergens online opslaat, is er een probleem met waar het opgeslagen kan worden. De app moet namelijk toestemming van de website krijgen om een bestand online op te slaan. Dit betekent dat het alleen op uw website opgeslagen kan worden, alhoewel ik het tijdens testen op mijn eigen (persoonlijke) website opsla</w:t>
       </w:r>
     </w:p>
@@ -84,15 +53,7 @@
     </w:p>
     <w:p>
       <w:r>
-        <w:t xml:space="preserve">Uw wens om de app op de Google </w:t>
-      </w:r>
-      <w:proofErr w:type="spellStart"/>
-      <w:r>
-        <w:t>playstore</w:t>
-      </w:r>
-      <w:proofErr w:type="spellEnd"/>
-      <w:r>
-        <w:t xml:space="preserve"> te zetten gecombineerd met uw wens om zelf de route te kunnen maken kan dus jammer genoeg niet binnen de deadline gerealiseerd worden.</w:t>
+        <w:t>Uw wens om de app op de Google playstore te zetten gecombineerd met uw wens om zelf de route te kunnen maken kan dus jammer genoeg niet binnen de deadline gerealiseerd worden.</w:t>
       </w:r>
     </w:p>
     <w:p>
@@ -101,14 +62,10 @@
       </w:r>
       <w:r>
         <w:br/>
-      </w:r>
-      <w:r>
         <w:t>- Wij kunnen het systeem zodanig bouwen dat de route toch op uw toestel opgeslagen wordt. U kunt de app dan testen en mogelijk toch een van de toestellen aanschaffen die ik in mijn vorige mails heb voorgesteld.</w:t>
       </w:r>
       <w:r>
         <w:br/>
-      </w:r>
-      <w:r>
         <w:t>- Wij kunnen een proef-van-concept maken die wel via mijn persoonlijke website de route opslaat, maar wij kunnen dan geen volledige functionaliteit garanderen gezien de complexiteit van zo'n systeem, en de app is in dat geval niet direct bruikbaar. Wij zijn, gezien de deadline van deze opdracht en het feit dat wij na deze opdracht een nieuwe opdracht krijgen voor ons examen, niet in staat het systeem dan verder te veranderen.</w:t>
       </w:r>
     </w:p>
@@ -123,23 +80,11 @@
       </w:r>
       <w:r>
         <w:br/>
-      </w:r>
-      <w:r>
         <w:t>Ingmar van Busschbach,</w:t>
       </w:r>
       <w:r>
         <w:br/>
-      </w:r>
-      <w:r>
-        <w:t xml:space="preserve">product </w:t>
-      </w:r>
-      <w:proofErr w:type="spellStart"/>
-      <w:r>
-        <w:t>owner</w:t>
-      </w:r>
-      <w:proofErr w:type="spellEnd"/>
-      <w:r>
-        <w:t xml:space="preserve"> Team 3.</w:t>
+        <w:t>product owner Team 3.</w:t>
       </w:r>
     </w:p>
     <w:p>
@@ -147,40 +92,132 @@
         <w:pStyle w:val="Kop1"/>
       </w:pPr>
       <w:r>
-        <w:t>6</w:t>
+        <w:t>7</w:t>
+      </w:r>
+      <w:r>
+        <w:t xml:space="preserve"> Maart, 2023</w:t>
+      </w:r>
+    </w:p>
+    <w:p>
+      <w:r>
+        <w:t>Van: Astrid Henraat</w:t>
+      </w:r>
+      <w:r>
+        <w:br/>
+        <w:t>Naar: Ingmar van Busschbach</w:t>
+      </w:r>
+      <w:r>
+        <w:br/>
+        <w:t>Onderwerp: Technisch Probleem Routes Opslaan</w:t>
+      </w:r>
+    </w:p>
+    <w:p>
+      <w:r>
+        <w:lastRenderedPageBreak/>
+        <w:t>Beste Ingmar,</w:t>
+      </w:r>
+    </w:p>
+    <w:p>
+      <w:r>
+        <w:t xml:space="preserve">Dank je voor de email. </w:t>
+      </w:r>
+    </w:p>
+    <w:p>
+      <w:r>
+        <w:t xml:space="preserve">Ik begrijp wat je zegt. Onze webhost is strato, een grote en waarschijnlijk logge organisatie dus dat zal niet snel gaan inderdaad. Het eerste alternatief klinkt het beste. </w:t>
+      </w:r>
+    </w:p>
+    <w:p>
+      <w:r>
+        <w:t>Erik heeft een</w:t>
       </w:r>
       <w:r>
         <w:t xml:space="preserve"> </w:t>
       </w:r>
       <w:r>
-        <w:t>Maart</w:t>
-      </w:r>
-      <w:r>
-        <w:t>, 2023</w:t>
-      </w:r>
-    </w:p>
-    <w:p>
-      <w:r>
-        <w:t xml:space="preserve">Van: Astrid </w:t>
-      </w:r>
-      <w:proofErr w:type="spellStart"/>
-      <w:r>
-        <w:t>Henraat</w:t>
-      </w:r>
-      <w:proofErr w:type="spellEnd"/>
-      <w:r>
-        <w:br/>
-        <w:t xml:space="preserve">Naar: </w:t>
-      </w:r>
-      <w:r>
-        <w:t>Ingmar van Busschbach</w:t>
+        <w:t>Xiaomi 11T pro en nog een Huawei 10 pro</w:t>
+      </w:r>
+    </w:p>
+    <w:p>
+      <w:r>
+        <w:t xml:space="preserve">Is de app wel op een van die toestellen te zetten? Dan doen we dat en kunnen we de app uitproberen. </w:t>
+      </w:r>
+    </w:p>
+    <w:p>
+      <w:r>
+        <w:t xml:space="preserve">Zou er in de toekomst een mogelijkheid zijn de app en route ook op een andere telefoon te zetten? Stel dat we over een tijdje toch besluiten een paar telefoons aan te schaffen voor de wandeling? </w:t>
+      </w:r>
+    </w:p>
+    <w:p>
+      <w:r>
+        <w:t xml:space="preserve">Vriendelijke groet, </w:t>
+      </w:r>
+    </w:p>
+    <w:p>
+      <w:r>
+        <w:t>Astrid en Erik</w:t>
+      </w:r>
+    </w:p>
+    <w:p>
+      <w:pPr>
+        <w:pStyle w:val="Kop1"/>
+      </w:pPr>
+      <w:r>
+        <w:t>8</w:t>
+      </w:r>
+      <w:r>
+        <w:t xml:space="preserve"> Maart, 2023</w:t>
+      </w:r>
+    </w:p>
+    <w:p>
+      <w:r>
+        <w:t>Van: Ingmar van Busschbach</w:t>
+      </w:r>
+      <w:r>
+        <w:br/>
+        <w:t>Naar: Astrid Henraat</w:t>
       </w:r>
       <w:r>
         <w:br/>
         <w:t>Onderwerp: Technisch Probleem Routes Opslaan</w:t>
       </w:r>
     </w:p>
-    <w:p/>
+    <w:p>
+      <w:r>
+        <w:t>Hallo Erik en Astrid,</w:t>
+      </w:r>
+    </w:p>
+    <w:p>
+      <w:r>
+        <w:t>De Xaomi 11T ondersteund de app volledig. De Huawei 10 Pro ondersteunt AR helaas niet.</w:t>
+      </w:r>
+    </w:p>
+    <w:p>
+      <w:r>
+        <w:t>In principe kunt u de route handmatig inprogrammeren met de app, dus als u het zou willen overzetten naar een nieuwe telefoon, kunt u of de bestanden van het oude toestel handmatig overkopieren naar het nieuwe toestel, of de app simpelweg installeren op het nieuwe toestel en een nieuwe route inprogrammeren.</w:t>
+      </w:r>
+    </w:p>
+    <w:p>
+      <w:r>
+        <w:t>Ik hoop hier voldoende duidelijkheid gegeven te hebben over het process. Als u dat wilt, kan ik een document aanleveren met instructies over hoe de applicatiebestanden over te kopieren. Het is simpelweg de telefoon aan een laptop of PC aansluiten, de bestanden vinden en op de computer zetten, en dan het omgekeerde doen voor de nieuwe telefoon.</w:t>
+      </w:r>
+    </w:p>
+    <w:p>
+      <w:r>
+        <w:t>Met vriendelijke groet,</w:t>
+      </w:r>
+    </w:p>
+    <w:p>
+      <w:r>
+        <w:t>Ingmar van Busschbach,</w:t>
+      </w:r>
+      <w:r>
+        <w:br/>
+      </w:r>
+      <w:r>
+        <w:t>product owner team 3.</w:t>
+      </w:r>
+    </w:p>
     <w:sectPr>
       <w:pgSz w:w="11906" w:h="16838"/>
       <w:pgMar w:top="1417" w:right="1417" w:bottom="1417" w:left="1417" w:header="708" w:footer="708" w:gutter="0"/>
@@ -314,6 +351,7 @@
     <w:lsdException w:name="HTML Sample" w:semiHidden="1" w:unhideWhenUsed="1"/>
     <w:lsdException w:name="HTML Typewriter" w:semiHidden="1" w:unhideWhenUsed="1"/>
     <w:lsdException w:name="HTML Variable" w:semiHidden="1" w:unhideWhenUsed="1"/>
+    <w:lsdException w:name="Normal Table" w:semiHidden="1" w:unhideWhenUsed="1"/>
     <w:lsdException w:name="annotation subject" w:semiHidden="1" w:unhideWhenUsed="1"/>
     <w:lsdException w:name="No List" w:semiHidden="1" w:unhideWhenUsed="1"/>
     <w:lsdException w:name="Outline List 1" w:semiHidden="1" w:unhideWhenUsed="1"/>
@@ -360,8 +398,10 @@
     <w:lsdException w:name="Table Subtle 2" w:semiHidden="1" w:unhideWhenUsed="1"/>
     <w:lsdException w:name="Table Web 1" w:semiHidden="1" w:unhideWhenUsed="1"/>
     <w:lsdException w:name="Table Web 2" w:semiHidden="1" w:unhideWhenUsed="1"/>
+    <w:lsdException w:name="Table Web 3" w:semiHidden="1" w:unhideWhenUsed="1"/>
     <w:lsdException w:name="Balloon Text" w:semiHidden="1" w:unhideWhenUsed="1"/>
     <w:lsdException w:name="Table Grid" w:uiPriority="39"/>
+    <w:lsdException w:name="Table Theme" w:semiHidden="1" w:unhideWhenUsed="1"/>
     <w:lsdException w:name="Placeholder Text" w:semiHidden="1"/>
     <w:lsdException w:name="No Spacing" w:uiPriority="1" w:qFormat="1"/>
     <w:lsdException w:name="Light Shading" w:uiPriority="60"/>

</xml_diff>